<commit_message>
COMMIT_BUREAU après ajout .classpath et .project
</commit_message>
<xml_diff>
--- a/configuration_de_developpement/Configuration de développement/Configuration de Développement de TraficWeb.docx
+++ b/configuration_de_developpement/Configuration de développement/Configuration de Développement de TraficWeb.docx
@@ -1,6 +1,6 @@
 
 <file path=word/document.xml><?xml version="1.0" encoding="utf-8"?>
-<w:document xmlns:wpc="http://schemas.microsoft.com/office/word/2010/wordprocessingCanvas" xmlns:cx="http://schemas.microsoft.com/office/drawing/2014/chartex" xmlns:cx1="http://schemas.microsoft.com/office/drawing/2015/9/8/chartex" xmlns:cx2="http://schemas.microsoft.com/office/drawing/2015/10/21/chartex" xmlns:cx3="http://schemas.microsoft.com/office/drawing/2016/5/9/chartex" xmlns:cx4="http://schemas.microsoft.com/office/drawing/2016/5/10/chartex" xmlns:cx5="http://schemas.microsoft.com/office/drawing/2016/5/11/chartex" xmlns:cx6="http://schemas.microsoft.com/office/drawing/2016/5/12/chartex" xmlns:cx7="http://schemas.microsoft.com/office/drawing/2016/5/13/chartex" xmlns:cx8="http://schemas.microsoft.com/office/drawing/2016/5/14/chartex" xmlns:mc="http://schemas.openxmlformats.org/markup-compatibility/2006" xmlns:aink="http://schemas.microsoft.com/office/drawing/2016/ink" xmlns:am3d="http://schemas.microsoft.com/office/drawing/2017/model3d" xmlns:o="urn:schemas-microsoft-com:office:office" xmlns:r="http://schemas.openxmlformats.org/officeDocument/2006/relationships" xmlns:m="http://schemas.openxmlformats.org/officeDocument/2006/math" xmlns:v="urn:schemas-microsoft-com:vml" xmlns:wp14="http://schemas.microsoft.com/office/word/2010/wordprocessingDrawing" xmlns:wp="http://schemas.openxmlformats.org/drawingml/2006/wordprocessingDrawing" xmlns:w10="urn:schemas-microsoft-com:office:word" xmlns:w="http://schemas.openxmlformats.org/wordprocessingml/2006/main" xmlns:w14="http://schemas.microsoft.com/office/word/2010/wordml" xmlns:w15="http://schemas.microsoft.com/office/word/2012/wordml" xmlns:w16cid="http://schemas.microsoft.com/office/word/2016/wordml/cid" xmlns:w16se="http://schemas.microsoft.com/office/word/2015/wordml/symex" xmlns:wpg="http://schemas.microsoft.com/office/word/2010/wordprocessingGroup" xmlns:wpi="http://schemas.microsoft.com/office/word/2010/wordprocessingInk" xmlns:wne="http://schemas.microsoft.com/office/word/2006/wordml" xmlns:wps="http://schemas.microsoft.com/office/word/2010/wordprocessingShape" mc:Ignorable="w14 w15 w16se w16cid wp14">
+<w:document xmlns:wpc="http://schemas.microsoft.com/office/word/2010/wordprocessingCanvas" xmlns:cx="http://schemas.microsoft.com/office/drawing/2014/chartex" xmlns:cx1="http://schemas.microsoft.com/office/drawing/2015/9/8/chartex" xmlns:mc="http://schemas.openxmlformats.org/markup-compatibility/2006" xmlns:o="urn:schemas-microsoft-com:office:office" xmlns:r="http://schemas.openxmlformats.org/officeDocument/2006/relationships" xmlns:m="http://schemas.openxmlformats.org/officeDocument/2006/math" xmlns:v="urn:schemas-microsoft-com:vml" xmlns:wp14="http://schemas.microsoft.com/office/word/2010/wordprocessingDrawing" xmlns:wp="http://schemas.openxmlformats.org/drawingml/2006/wordprocessingDrawing" xmlns:w10="urn:schemas-microsoft-com:office:word" xmlns:w="http://schemas.openxmlformats.org/wordprocessingml/2006/main" xmlns:w14="http://schemas.microsoft.com/office/word/2010/wordml" xmlns:w15="http://schemas.microsoft.com/office/word/2012/wordml" xmlns:w16se="http://schemas.microsoft.com/office/word/2015/wordml/symex" xmlns:wpg="http://schemas.microsoft.com/office/word/2010/wordprocessingGroup" xmlns:wpi="http://schemas.microsoft.com/office/word/2010/wordprocessingInk" xmlns:wne="http://schemas.microsoft.com/office/word/2006/wordml" xmlns:wps="http://schemas.microsoft.com/office/word/2010/wordprocessingShape" mc:Ignorable="w14 w15 w16se wp14">
   <w:body>
     <w:p/>
     <w:p>
@@ -45,25 +45,29 @@
     <w:p>
       <w:pPr>
         <w:pStyle w:val="Titre2"/>
+      </w:pPr>
+      <w:r>
+        <w:t>Système d'E</w:t>
+      </w:r>
+      <w:r>
+        <w:t>xploitation (OS</w:t>
+      </w:r>
+      <w:proofErr w:type="gramStart"/>
+      <w:r>
+        <w:t>) :</w:t>
+      </w:r>
+      <w:proofErr w:type="gramEnd"/>
+      <w:r>
+        <w:t xml:space="preserve"> Windows 10 Pro</w:t>
+      </w:r>
+    </w:p>
+    <w:p>
+      <w:pPr>
         <w:keepNext/>
         <w:keepLines/>
         <w:suppressLineNumbers/>
         <w:suppressAutoHyphens/>
       </w:pPr>
-      <w:r>
-        <w:t>Système d'E</w:t>
-      </w:r>
-      <w:r>
-        <w:t>xploitation (OS</w:t>
-      </w:r>
-      <w:proofErr w:type="gramStart"/>
-      <w:r>
-        <w:t>) :</w:t>
-      </w:r>
-      <w:proofErr w:type="gramEnd"/>
-      <w:r>
-        <w:t xml:space="preserve"> Windows 10 Pro</w:t>
-      </w:r>
     </w:p>
     <w:p>
       <w:pPr>
@@ -71,7 +75,28 @@
         <w:keepLines/>
         <w:suppressLineNumbers/>
         <w:suppressAutoHyphens/>
-      </w:pPr>
+        <w:rPr>
+          <w:b/>
+        </w:rPr>
+      </w:pPr>
+      <w:r>
+        <w:rPr>
+          <w:b/>
+        </w:rPr>
+        <w:t xml:space="preserve">Windows 10 Pro (64 bits) </w:t>
+      </w:r>
+      <w:r>
+        <w:rPr>
+          <w:b/>
+        </w:rPr>
+        <w:t xml:space="preserve">: </w:t>
+      </w:r>
+      <w:r>
+        <w:rPr>
+          <w:b/>
+        </w:rPr>
+        <w:t>Version 1703 – 15063.483</w:t>
+      </w:r>
     </w:p>
     <w:p>
       <w:pPr>
@@ -83,24 +108,6 @@
           <w:b/>
         </w:rPr>
       </w:pPr>
-      <w:r>
-        <w:rPr>
-          <w:b/>
-        </w:rPr>
-        <w:t xml:space="preserve">Windows 10 Pro (64 bits) </w:t>
-      </w:r>
-      <w:r>
-        <w:rPr>
-          <w:b/>
-        </w:rPr>
-        <w:t xml:space="preserve">: </w:t>
-      </w:r>
-      <w:r>
-        <w:rPr>
-          <w:b/>
-        </w:rPr>
-        <w:t>Version 1703 – 15063.483</w:t>
-      </w:r>
     </w:p>
     <w:p>
       <w:pPr>
@@ -112,20 +119,10 @@
           <w:b/>
         </w:rPr>
       </w:pPr>
-    </w:p>
-    <w:p>
-      <w:pPr>
-        <w:keepNext/>
-        <w:keepLines/>
-        <w:suppressLineNumbers/>
-        <w:suppressAutoHyphens/>
-        <w:rPr>
-          <w:b/>
-        </w:rPr>
-      </w:pPr>
       <w:r>
         <w:rPr>
           <w:noProof/>
+          <w:lang w:eastAsia="fr-FR"/>
         </w:rPr>
         <w:drawing>
           <wp:inline distT="0" distB="0" distL="0" distR="0" wp14:anchorId="7D8C2362" wp14:editId="5EC95CED">
@@ -168,28 +165,31 @@
     <w:p>
       <w:pPr>
         <w:pStyle w:val="Titre2"/>
+      </w:pPr>
+      <w:proofErr w:type="gramStart"/>
+      <w:r>
+        <w:t>Java :</w:t>
+      </w:r>
+      <w:proofErr w:type="gramEnd"/>
+      <w:r>
+        <w:t xml:space="preserve"> Java 1.8 (</w:t>
+      </w:r>
+      <w:proofErr w:type="spellStart"/>
+      <w:r>
+        <w:t>jdk</w:t>
+      </w:r>
+      <w:proofErr w:type="spellEnd"/>
+      <w:r>
+        <w:t xml:space="preserve"> 1.8.0_144 le 28/07/2017)</w:t>
+      </w:r>
+    </w:p>
+    <w:p>
+      <w:pPr>
         <w:keepNext/>
         <w:keepLines/>
         <w:suppressLineNumbers/>
         <w:suppressAutoHyphens/>
       </w:pPr>
-      <w:proofErr w:type="gramStart"/>
-      <w:r>
-        <w:lastRenderedPageBreak/>
-        <w:t>Java :</w:t>
-      </w:r>
-      <w:proofErr w:type="gramEnd"/>
-      <w:r>
-        <w:t xml:space="preserve"> Java 1.8 (</w:t>
-      </w:r>
-      <w:proofErr w:type="spellStart"/>
-      <w:r>
-        <w:t>jdk</w:t>
-      </w:r>
-      <w:proofErr w:type="spellEnd"/>
-      <w:r>
-        <w:t xml:space="preserve"> 1.8.0_144 le 28/07/2017)</w:t>
-      </w:r>
     </w:p>
     <w:p>
       <w:pPr>
@@ -198,6 +198,26 @@
         <w:suppressLineNumbers/>
         <w:suppressAutoHyphens/>
       </w:pPr>
+      <w:r>
+        <w:rPr>
+          <w:b/>
+        </w:rPr>
+        <w:t xml:space="preserve">JDK 64 bits : </w:t>
+      </w:r>
+      <w:proofErr w:type="spellStart"/>
+      <w:r>
+        <w:rPr>
+          <w:b/>
+        </w:rPr>
+        <w:t>jdk</w:t>
+      </w:r>
+      <w:proofErr w:type="spellEnd"/>
+      <w:r>
+        <w:rPr>
+          <w:b/>
+        </w:rPr>
+        <w:t xml:space="preserve"> 1.8.0_144 le 28/07/2017.</w:t>
+      </w:r>
     </w:p>
     <w:p>
       <w:pPr>
@@ -206,26 +226,6 @@
         <w:suppressLineNumbers/>
         <w:suppressAutoHyphens/>
       </w:pPr>
-      <w:r>
-        <w:rPr>
-          <w:b/>
-        </w:rPr>
-        <w:t xml:space="preserve">JDK 64 bits : </w:t>
-      </w:r>
-      <w:proofErr w:type="spellStart"/>
-      <w:r>
-        <w:rPr>
-          <w:b/>
-        </w:rPr>
-        <w:t>jdk</w:t>
-      </w:r>
-      <w:proofErr w:type="spellEnd"/>
-      <w:r>
-        <w:rPr>
-          <w:b/>
-        </w:rPr>
-        <w:t xml:space="preserve"> 1.8.0_144 le 28/07/2017.</w:t>
-      </w:r>
     </w:p>
     <w:p>
       <w:pPr>
@@ -234,17 +234,10 @@
         <w:suppressLineNumbers/>
         <w:suppressAutoHyphens/>
       </w:pPr>
-    </w:p>
-    <w:p>
-      <w:pPr>
-        <w:keepNext/>
-        <w:keepLines/>
-        <w:suppressLineNumbers/>
-        <w:suppressAutoHyphens/>
-      </w:pPr>
       <w:r>
         <w:rPr>
           <w:noProof/>
+          <w:lang w:eastAsia="fr-FR"/>
         </w:rPr>
         <w:drawing>
           <wp:inline distT="0" distB="0" distL="0" distR="0" wp14:anchorId="322EF1ED" wp14:editId="491E3CA0">
@@ -288,27 +281,23 @@
     <w:p>
       <w:pPr>
         <w:pStyle w:val="Titre2"/>
+      </w:pPr>
+      <w:proofErr w:type="gramStart"/>
+      <w:r>
+        <w:t>Eclipse :</w:t>
+      </w:r>
+      <w:proofErr w:type="gramEnd"/>
+      <w:r>
+        <w:t xml:space="preserve"> Neon 3 (Version 4.6.3)</w:t>
+      </w:r>
+    </w:p>
+    <w:p>
+      <w:pPr>
         <w:keepNext/>
         <w:keepLines/>
         <w:suppressLineNumbers/>
         <w:suppressAutoHyphens/>
       </w:pPr>
-      <w:proofErr w:type="gramStart"/>
-      <w:r>
-        <w:t>Eclipse :</w:t>
-      </w:r>
-      <w:proofErr w:type="gramEnd"/>
-      <w:r>
-        <w:t xml:space="preserve"> </w:t>
-      </w:r>
-      <w:proofErr w:type="spellStart"/>
-      <w:r>
-        <w:t>Neon</w:t>
-      </w:r>
-      <w:proofErr w:type="spellEnd"/>
-      <w:r>
-        <w:t xml:space="preserve"> 3 (Version 4.6.3)</w:t>
-      </w:r>
     </w:p>
     <w:p>
       <w:pPr>
@@ -317,6 +306,17 @@
         <w:suppressLineNumbers/>
         <w:suppressAutoHyphens/>
       </w:pPr>
+      <w:r>
+        <w:t xml:space="preserve">Eclipse </w:t>
+      </w:r>
+      <w:proofErr w:type="spellStart"/>
+      <w:r>
+        <w:t>Neon</w:t>
+      </w:r>
+      <w:proofErr w:type="spellEnd"/>
+      <w:r>
+        <w:t xml:space="preserve"> 3 (version 4.6.3)</w:t>
+      </w:r>
     </w:p>
     <w:p>
       <w:pPr>
@@ -325,17 +325,6 @@
         <w:suppressLineNumbers/>
         <w:suppressAutoHyphens/>
       </w:pPr>
-      <w:r>
-        <w:t xml:space="preserve">Eclipse </w:t>
-      </w:r>
-      <w:proofErr w:type="spellStart"/>
-      <w:r>
-        <w:t>Neon</w:t>
-      </w:r>
-      <w:proofErr w:type="spellEnd"/>
-      <w:r>
-        <w:t xml:space="preserve"> 3 (version 4.6.3)</w:t>
-      </w:r>
     </w:p>
     <w:p>
       <w:pPr>
@@ -344,17 +333,10 @@
         <w:suppressLineNumbers/>
         <w:suppressAutoHyphens/>
       </w:pPr>
-    </w:p>
-    <w:p>
-      <w:pPr>
-        <w:keepNext/>
-        <w:keepLines/>
-        <w:suppressLineNumbers/>
-        <w:suppressAutoHyphens/>
-      </w:pPr>
       <w:r>
         <w:rPr>
           <w:noProof/>
+          <w:lang w:eastAsia="fr-FR"/>
         </w:rPr>
         <w:drawing>
           <wp:inline distT="0" distB="0" distL="0" distR="0" wp14:anchorId="136D6B18" wp14:editId="4A97B084">
@@ -532,6 +514,10 @@
         <w:suppressAutoHyphens/>
       </w:pPr>
       <w:r>
+        <w:rPr>
+          <w:noProof/>
+          <w:lang w:eastAsia="fr-FR"/>
+        </w:rPr>
         <w:drawing>
           <wp:inline distT="0" distB="0" distL="0" distR="0" wp14:anchorId="52C5BEEC" wp14:editId="570AC8A7">
             <wp:extent cx="5760720" cy="1626870"/>
@@ -570,13 +556,14 @@
       </w:r>
     </w:p>
     <w:p/>
-    <w:p>
-      <w:bookmarkStart w:id="0" w:name="_GoBack"/>
-      <w:bookmarkEnd w:id="0"/>
-    </w:p>
-    <w:p/>
-    <w:p>
-      <w:r>
+    <w:p/>
+    <w:p/>
+    <w:p>
+      <w:r>
+        <w:rPr>
+          <w:noProof/>
+          <w:lang w:eastAsia="fr-FR"/>
+        </w:rPr>
         <w:drawing>
           <wp:inline distT="0" distB="0" distL="0" distR="0" wp14:anchorId="5FEC0BDC" wp14:editId="5FD481D6">
             <wp:extent cx="5760720" cy="670560"/>
@@ -618,6 +605,10 @@
     <w:p/>
     <w:p>
       <w:r>
+        <w:rPr>
+          <w:noProof/>
+          <w:lang w:eastAsia="fr-FR"/>
+        </w:rPr>
         <w:drawing>
           <wp:inline distT="0" distB="0" distL="0" distR="0" wp14:anchorId="0AC476CC" wp14:editId="2A3B4E32">
             <wp:extent cx="5760720" cy="2912745"/>
@@ -665,7 +656,6 @@
         <w:t xml:space="preserve">Règles par défaut de </w:t>
       </w:r>
       <w:proofErr w:type="spellStart"/>
-      <w:proofErr w:type="gramStart"/>
       <w:r>
         <w:t>CheckStyle</w:t>
       </w:r>
@@ -673,11 +663,14 @@
       <w:r>
         <w:t>:</w:t>
       </w:r>
-      <w:proofErr w:type="gramEnd"/>
-    </w:p>
-    <w:p/>
-    <w:p>
-      <w:r>
+    </w:p>
+    <w:p/>
+    <w:p>
+      <w:r>
+        <w:rPr>
+          <w:noProof/>
+          <w:lang w:eastAsia="fr-FR"/>
+        </w:rPr>
         <w:lastRenderedPageBreak/>
         <w:drawing>
           <wp:inline distT="0" distB="0" distL="0" distR="0" wp14:anchorId="6D976C4B" wp14:editId="32FEC928">
@@ -836,6 +829,7 @@
       <w:r>
         <w:rPr>
           <w:noProof/>
+          <w:lang w:eastAsia="fr-FR"/>
         </w:rPr>
         <w:drawing>
           <wp:inline distT="0" distB="0" distL="0" distR="0" wp14:anchorId="55C82984" wp14:editId="5E17D9AD">
@@ -884,13 +878,7 @@
         <w:t>Attention</w:t>
       </w:r>
       <w:r>
-        <w:t xml:space="preserve"> : </w:t>
-      </w:r>
-      <w:r>
-        <w:t>avant une nouvelle installation</w:t>
-      </w:r>
-      <w:r>
-        <w:t xml:space="preserve"> de ce plugin PMD pour Eclipse </w:t>
+        <w:t xml:space="preserve"> : avant une nouvelle installation de ce plugin PMD pour Eclipse </w:t>
       </w:r>
       <w:proofErr w:type="spellStart"/>
       <w:r>
@@ -1084,6 +1072,7 @@
       <w:r>
         <w:rPr>
           <w:noProof/>
+          <w:lang w:eastAsia="fr-FR"/>
         </w:rPr>
         <w:drawing>
           <wp:inline distT="0" distB="0" distL="0" distR="0" wp14:anchorId="6397892F" wp14:editId="2AC10824">
@@ -1137,6 +1126,10 @@
     <w:p/>
     <w:p>
       <w:r>
+        <w:rPr>
+          <w:noProof/>
+          <w:lang w:eastAsia="fr-FR"/>
+        </w:rPr>
         <w:drawing>
           <wp:inline distT="0" distB="0" distL="0" distR="0" wp14:anchorId="77894E39" wp14:editId="77421874">
             <wp:extent cx="5760720" cy="2433320"/>
@@ -1191,6 +1184,7 @@
       <w:r>
         <w:rPr>
           <w:noProof/>
+          <w:lang w:eastAsia="fr-FR"/>
         </w:rPr>
         <w:lastRenderedPageBreak/>
         <mc:AlternateContent>
@@ -1246,7 +1240,7 @@
               </wp:anchor>
             </w:drawing>
           </mc:Choice>
-          <mc:Fallback>
+          <mc:Fallback xmlns:w16cid="http://schemas.microsoft.com/office/word/2016/wordml/cid" xmlns:am3d="http://schemas.microsoft.com/office/drawing/2017/model3d" xmlns:aink="http://schemas.microsoft.com/office/drawing/2016/ink" xmlns:cx8="http://schemas.microsoft.com/office/drawing/2016/5/14/chartex" xmlns:cx7="http://schemas.microsoft.com/office/drawing/2016/5/13/chartex" xmlns:cx6="http://schemas.microsoft.com/office/drawing/2016/5/12/chartex" xmlns:cx5="http://schemas.microsoft.com/office/drawing/2016/5/11/chartex" xmlns:cx4="http://schemas.microsoft.com/office/drawing/2016/5/10/chartex" xmlns:cx3="http://schemas.microsoft.com/office/drawing/2016/5/9/chartex" xmlns:cx2="http://schemas.microsoft.com/office/drawing/2015/10/21/chartex">
             <w:pict>
               <v:shapetype w14:anchorId="1773647A" id="_x0000_t32" coordsize="21600,21600" o:spt="32" o:oned="t" path="m,l21600,21600e" filled="f">
                 <v:path arrowok="t" fillok="f" o:connecttype="none"/>
@@ -1279,6 +1273,10 @@
         <w:suppressAutoHyphens/>
       </w:pPr>
       <w:r>
+        <w:rPr>
+          <w:noProof/>
+          <w:lang w:eastAsia="fr-FR"/>
+        </w:rPr>
         <w:drawing>
           <wp:inline distT="0" distB="0" distL="0" distR="0" wp14:anchorId="58ED7183" wp14:editId="3A53C423">
             <wp:extent cx="5760720" cy="1390650"/>
@@ -1328,6 +1326,10 @@
     <w:p/>
     <w:p>
       <w:r>
+        <w:rPr>
+          <w:noProof/>
+          <w:lang w:eastAsia="fr-FR"/>
+        </w:rPr>
         <w:drawing>
           <wp:inline distT="0" distB="0" distL="0" distR="0" wp14:anchorId="740924F2" wp14:editId="645C4628">
             <wp:extent cx="5760720" cy="3272790"/>
@@ -1394,6 +1396,10 @@
         <w:suppressAutoHyphens/>
       </w:pPr>
       <w:r>
+        <w:rPr>
+          <w:noProof/>
+          <w:lang w:eastAsia="fr-FR"/>
+        </w:rPr>
         <w:drawing>
           <wp:inline distT="0" distB="0" distL="0" distR="0" wp14:anchorId="0D200972" wp14:editId="173ADCA2">
             <wp:extent cx="4629796" cy="3743847"/>
@@ -1435,8 +1441,593 @@
     <w:p/>
     <w:p/>
     <w:p/>
+    <w:p/>
+    <w:p/>
+    <w:p>
+      <w:pPr>
+        <w:pStyle w:val="Titre1"/>
+      </w:pPr>
+      <w:r>
+        <w:t xml:space="preserve">Contrôle de Version : </w:t>
+      </w:r>
+      <w:proofErr w:type="spellStart"/>
+      <w:r>
+        <w:t>eGit</w:t>
+      </w:r>
+      <w:proofErr w:type="spellEnd"/>
+      <w:r>
+        <w:t xml:space="preserve"> et GitHub</w:t>
+      </w:r>
+    </w:p>
+    <w:p/>
+    <w:p/>
+    <w:p>
+      <w:pPr>
+        <w:pStyle w:val="Titre2"/>
+      </w:pPr>
+      <w:r>
+        <w:t xml:space="preserve">Fichiers d’Eclipse à </w:t>
+      </w:r>
+      <w:proofErr w:type="spellStart"/>
+      <w:r>
+        <w:t>tracker</w:t>
+      </w:r>
+      <w:proofErr w:type="spellEnd"/>
+      <w:r>
+        <w:t xml:space="preserve"> avec </w:t>
+      </w:r>
+      <w:proofErr w:type="spellStart"/>
+      <w:r>
+        <w:t>eGit</w:t>
+      </w:r>
+      <w:proofErr w:type="spellEnd"/>
+      <w:r>
+        <w:t>:</w:t>
+      </w:r>
+    </w:p>
+    <w:p/>
+    <w:p/>
+    <w:p/>
+    <w:p/>
+    <w:p>
+      <w:pPr>
+        <w:pStyle w:val="Titre3"/>
+        <w:keepNext/>
+        <w:keepLines/>
+        <w:suppressLineNumbers/>
+        <w:suppressAutoHyphens/>
+      </w:pPr>
+      <w:r>
+        <w:t xml:space="preserve">Ne pas </w:t>
+      </w:r>
+      <w:proofErr w:type="spellStart"/>
+      <w:r>
+        <w:t>Tracker</w:t>
+      </w:r>
+      <w:proofErr w:type="spellEnd"/>
+      <w:r>
+        <w:t> : .settings</w:t>
+      </w:r>
+    </w:p>
+    <w:p>
+      <w:pPr>
+        <w:keepNext/>
+        <w:keepLines/>
+        <w:suppressLineNumbers/>
+        <w:suppressAutoHyphens/>
+      </w:pPr>
+    </w:p>
+    <w:p>
+      <w:pPr>
+        <w:keepNext/>
+        <w:keepLines/>
+        <w:suppressLineNumbers/>
+        <w:suppressAutoHyphens/>
+      </w:pPr>
+      <w:r>
+        <w:rPr>
+          <w:noProof/>
+          <w:lang w:eastAsia="fr-FR"/>
+        </w:rPr>
+        <w:drawing>
+          <wp:inline distT="0" distB="0" distL="0" distR="0" wp14:anchorId="1D575A5C" wp14:editId="7946C6F8">
+            <wp:extent cx="5760720" cy="422910"/>
+            <wp:effectExtent l="0" t="0" r="0" b="0"/>
+            <wp:docPr id="17" name="Image 17"/>
+            <wp:cNvGraphicFramePr>
+              <a:graphicFrameLocks xmlns:a="http://schemas.openxmlformats.org/drawingml/2006/main" noChangeAspect="1"/>
+            </wp:cNvGraphicFramePr>
+            <a:graphic xmlns:a="http://schemas.openxmlformats.org/drawingml/2006/main">
+              <a:graphicData uri="http://schemas.openxmlformats.org/drawingml/2006/picture">
+                <pic:pic xmlns:pic="http://schemas.openxmlformats.org/drawingml/2006/picture">
+                  <pic:nvPicPr>
+                    <pic:cNvPr id="1" name=""/>
+                    <pic:cNvPicPr/>
+                  </pic:nvPicPr>
+                  <pic:blipFill>
+                    <a:blip r:embed="rId22"/>
+                    <a:stretch>
+                      <a:fillRect/>
+                    </a:stretch>
+                  </pic:blipFill>
+                  <pic:spPr>
+                    <a:xfrm>
+                      <a:off x="0" y="0"/>
+                      <a:ext cx="5760720" cy="422910"/>
+                    </a:xfrm>
+                    <a:prstGeom prst="rect">
+                      <a:avLst/>
+                    </a:prstGeom>
+                  </pic:spPr>
+                </pic:pic>
+              </a:graphicData>
+            </a:graphic>
+          </wp:inline>
+        </w:drawing>
+      </w:r>
+    </w:p>
+    <w:p/>
+    <w:p/>
+    <w:p/>
+    <w:p>
+      <w:pPr>
+        <w:pStyle w:val="Titre3"/>
+        <w:keepNext/>
+        <w:keepLines/>
+        <w:suppressLineNumbers/>
+        <w:suppressAutoHyphens/>
+      </w:pPr>
+      <w:r>
+        <w:lastRenderedPageBreak/>
+        <w:t xml:space="preserve">Ne pas </w:t>
+      </w:r>
+      <w:proofErr w:type="spellStart"/>
+      <w:r>
+        <w:t>Tracker</w:t>
+      </w:r>
+      <w:proofErr w:type="spellEnd"/>
+      <w:r>
+        <w:t> </w:t>
+      </w:r>
+      <w:proofErr w:type="gramStart"/>
+      <w:r>
+        <w:t xml:space="preserve">: </w:t>
+      </w:r>
+      <w:r>
+        <w:t>.</w:t>
+      </w:r>
+      <w:proofErr w:type="spellStart"/>
+      <w:r>
+        <w:t>checkstyle</w:t>
+      </w:r>
+      <w:proofErr w:type="spellEnd"/>
+      <w:proofErr w:type="gramEnd"/>
+    </w:p>
+    <w:p>
+      <w:pPr>
+        <w:keepNext/>
+        <w:keepLines/>
+        <w:suppressLineNumbers/>
+        <w:suppressAutoHyphens/>
+      </w:pPr>
+    </w:p>
+    <w:p>
+      <w:pPr>
+        <w:keepNext/>
+        <w:keepLines/>
+        <w:suppressLineNumbers/>
+        <w:suppressAutoHyphens/>
+      </w:pPr>
+      <w:r>
+        <w:rPr>
+          <w:noProof/>
+          <w:lang w:eastAsia="fr-FR"/>
+        </w:rPr>
+        <w:drawing>
+          <wp:inline distT="0" distB="0" distL="0" distR="0" wp14:anchorId="5987D0CF" wp14:editId="5E24415B">
+            <wp:extent cx="5760720" cy="1084580"/>
+            <wp:effectExtent l="0" t="0" r="0" b="1270"/>
+            <wp:docPr id="16" name="Image 16"/>
+            <wp:cNvGraphicFramePr>
+              <a:graphicFrameLocks xmlns:a="http://schemas.openxmlformats.org/drawingml/2006/main" noChangeAspect="1"/>
+            </wp:cNvGraphicFramePr>
+            <a:graphic xmlns:a="http://schemas.openxmlformats.org/drawingml/2006/main">
+              <a:graphicData uri="http://schemas.openxmlformats.org/drawingml/2006/picture">
+                <pic:pic xmlns:pic="http://schemas.openxmlformats.org/drawingml/2006/picture">
+                  <pic:nvPicPr>
+                    <pic:cNvPr id="1" name=""/>
+                    <pic:cNvPicPr/>
+                  </pic:nvPicPr>
+                  <pic:blipFill>
+                    <a:blip r:embed="rId23"/>
+                    <a:stretch>
+                      <a:fillRect/>
+                    </a:stretch>
+                  </pic:blipFill>
+                  <pic:spPr>
+                    <a:xfrm>
+                      <a:off x="0" y="0"/>
+                      <a:ext cx="5760720" cy="1084580"/>
+                    </a:xfrm>
+                    <a:prstGeom prst="rect">
+                      <a:avLst/>
+                    </a:prstGeom>
+                  </pic:spPr>
+                </pic:pic>
+              </a:graphicData>
+            </a:graphic>
+          </wp:inline>
+        </w:drawing>
+      </w:r>
+    </w:p>
+    <w:p/>
+    <w:p>
+      <w:pPr>
+        <w:pStyle w:val="Titre3"/>
+        <w:keepNext/>
+        <w:keepLines/>
+        <w:suppressLineNumbers/>
+        <w:suppressAutoHyphens/>
+      </w:pPr>
+      <w:proofErr w:type="spellStart"/>
+      <w:r>
+        <w:t>Tracker</w:t>
+      </w:r>
+      <w:proofErr w:type="spellEnd"/>
+      <w:r>
+        <w:t> </w:t>
+      </w:r>
+      <w:proofErr w:type="gramStart"/>
+      <w:r>
+        <w:t>: .</w:t>
+      </w:r>
+      <w:proofErr w:type="spellStart"/>
+      <w:r>
+        <w:t>classpath</w:t>
+      </w:r>
+      <w:proofErr w:type="spellEnd"/>
+      <w:proofErr w:type="gramEnd"/>
+    </w:p>
+    <w:p>
+      <w:pPr>
+        <w:keepNext/>
+        <w:keepLines/>
+        <w:suppressLineNumbers/>
+        <w:suppressAutoHyphens/>
+      </w:pPr>
+    </w:p>
+    <w:p>
+      <w:pPr>
+        <w:keepNext/>
+        <w:keepLines/>
+        <w:suppressLineNumbers/>
+        <w:suppressAutoHyphens/>
+      </w:pPr>
+      <w:r>
+        <w:rPr>
+          <w:noProof/>
+          <w:lang w:eastAsia="fr-FR"/>
+        </w:rPr>
+        <w:drawing>
+          <wp:inline distT="0" distB="0" distL="0" distR="0" wp14:anchorId="7C8D0B2F" wp14:editId="07D69E67">
+            <wp:extent cx="5760720" cy="4527550"/>
+            <wp:effectExtent l="0" t="0" r="0" b="6350"/>
+            <wp:docPr id="18" name="Image 18"/>
+            <wp:cNvGraphicFramePr>
+              <a:graphicFrameLocks xmlns:a="http://schemas.openxmlformats.org/drawingml/2006/main" noChangeAspect="1"/>
+            </wp:cNvGraphicFramePr>
+            <a:graphic xmlns:a="http://schemas.openxmlformats.org/drawingml/2006/main">
+              <a:graphicData uri="http://schemas.openxmlformats.org/drawingml/2006/picture">
+                <pic:pic xmlns:pic="http://schemas.openxmlformats.org/drawingml/2006/picture">
+                  <pic:nvPicPr>
+                    <pic:cNvPr id="1" name=""/>
+                    <pic:cNvPicPr/>
+                  </pic:nvPicPr>
+                  <pic:blipFill>
+                    <a:blip r:embed="rId24"/>
+                    <a:stretch>
+                      <a:fillRect/>
+                    </a:stretch>
+                  </pic:blipFill>
+                  <pic:spPr>
+                    <a:xfrm>
+                      <a:off x="0" y="0"/>
+                      <a:ext cx="5760720" cy="4527550"/>
+                    </a:xfrm>
+                    <a:prstGeom prst="rect">
+                      <a:avLst/>
+                    </a:prstGeom>
+                  </pic:spPr>
+                </pic:pic>
+              </a:graphicData>
+            </a:graphic>
+          </wp:inline>
+        </w:drawing>
+      </w:r>
+    </w:p>
+    <w:p/>
+    <w:p>
+      <w:pPr>
+        <w:pStyle w:val="Titre3"/>
+        <w:keepNext/>
+        <w:keepLines/>
+        <w:suppressLineNumbers/>
+        <w:suppressAutoHyphens/>
+      </w:pPr>
+      <w:proofErr w:type="spellStart"/>
+      <w:r>
+        <w:t>Tracker</w:t>
+      </w:r>
+      <w:proofErr w:type="spellEnd"/>
+      <w:r>
+        <w:t> </w:t>
+      </w:r>
+      <w:proofErr w:type="gramStart"/>
+      <w:r>
+        <w:t>: .</w:t>
+      </w:r>
+      <w:proofErr w:type="spellStart"/>
+      <w:r>
+        <w:t>gitignore</w:t>
+      </w:r>
+      <w:proofErr w:type="spellEnd"/>
+      <w:proofErr w:type="gramEnd"/>
+    </w:p>
+    <w:p>
+      <w:pPr>
+        <w:keepNext/>
+        <w:keepLines/>
+        <w:suppressLineNumbers/>
+        <w:suppressAutoHyphens/>
+      </w:pPr>
+    </w:p>
+    <w:p>
+      <w:pPr>
+        <w:keepNext/>
+        <w:keepLines/>
+        <w:suppressLineNumbers/>
+        <w:suppressAutoHyphens/>
+      </w:pPr>
+      <w:r>
+        <w:rPr>
+          <w:noProof/>
+          <w:lang w:eastAsia="fr-FR"/>
+        </w:rPr>
+        <w:drawing>
+          <wp:inline distT="0" distB="0" distL="0" distR="0" wp14:anchorId="237707E0" wp14:editId="1CDAC38E">
+            <wp:extent cx="1314450" cy="771525"/>
+            <wp:effectExtent l="0" t="0" r="0" b="9525"/>
+            <wp:docPr id="19" name="Image 19"/>
+            <wp:cNvGraphicFramePr>
+              <a:graphicFrameLocks xmlns:a="http://schemas.openxmlformats.org/drawingml/2006/main" noChangeAspect="1"/>
+            </wp:cNvGraphicFramePr>
+            <a:graphic xmlns:a="http://schemas.openxmlformats.org/drawingml/2006/main">
+              <a:graphicData uri="http://schemas.openxmlformats.org/drawingml/2006/picture">
+                <pic:pic xmlns:pic="http://schemas.openxmlformats.org/drawingml/2006/picture">
+                  <pic:nvPicPr>
+                    <pic:cNvPr id="1" name=""/>
+                    <pic:cNvPicPr/>
+                  </pic:nvPicPr>
+                  <pic:blipFill>
+                    <a:blip r:embed="rId25"/>
+                    <a:stretch>
+                      <a:fillRect/>
+                    </a:stretch>
+                  </pic:blipFill>
+                  <pic:spPr>
+                    <a:xfrm>
+                      <a:off x="0" y="0"/>
+                      <a:ext cx="1314450" cy="771525"/>
+                    </a:xfrm>
+                    <a:prstGeom prst="rect">
+                      <a:avLst/>
+                    </a:prstGeom>
+                  </pic:spPr>
+                </pic:pic>
+              </a:graphicData>
+            </a:graphic>
+          </wp:inline>
+        </w:drawing>
+      </w:r>
+    </w:p>
+    <w:p/>
+    <w:p/>
+    <w:p>
+      <w:pPr>
+        <w:pStyle w:val="Titre3"/>
+        <w:keepNext/>
+        <w:keepLines/>
+        <w:suppressLineNumbers/>
+        <w:suppressAutoHyphens/>
+      </w:pPr>
+      <w:r>
+        <w:t xml:space="preserve">Ne pas </w:t>
+      </w:r>
+      <w:proofErr w:type="spellStart"/>
+      <w:r>
+        <w:t>Tracker</w:t>
+      </w:r>
+      <w:proofErr w:type="spellEnd"/>
+      <w:r>
+        <w:t> </w:t>
+      </w:r>
+      <w:proofErr w:type="gramStart"/>
+      <w:r>
+        <w:t>: .</w:t>
+      </w:r>
+      <w:proofErr w:type="spellStart"/>
+      <w:r>
+        <w:t>pmd</w:t>
+      </w:r>
+      <w:proofErr w:type="spellEnd"/>
+      <w:proofErr w:type="gramEnd"/>
+    </w:p>
+    <w:p>
+      <w:pPr>
+        <w:keepNext/>
+        <w:keepLines/>
+        <w:suppressLineNumbers/>
+        <w:suppressAutoHyphens/>
+      </w:pPr>
+    </w:p>
+    <w:p>
+      <w:pPr>
+        <w:keepNext/>
+        <w:keepLines/>
+        <w:suppressLineNumbers/>
+        <w:suppressAutoHyphens/>
+      </w:pPr>
+      <w:r>
+        <w:rPr>
+          <w:noProof/>
+          <w:lang w:eastAsia="fr-FR"/>
+        </w:rPr>
+        <w:drawing>
+          <wp:inline distT="0" distB="0" distL="0" distR="0" wp14:anchorId="02481B6D" wp14:editId="064C9158">
+            <wp:extent cx="5760720" cy="1171575"/>
+            <wp:effectExtent l="0" t="0" r="0" b="9525"/>
+            <wp:docPr id="20" name="Image 20"/>
+            <wp:cNvGraphicFramePr>
+              <a:graphicFrameLocks xmlns:a="http://schemas.openxmlformats.org/drawingml/2006/main" noChangeAspect="1"/>
+            </wp:cNvGraphicFramePr>
+            <a:graphic xmlns:a="http://schemas.openxmlformats.org/drawingml/2006/main">
+              <a:graphicData uri="http://schemas.openxmlformats.org/drawingml/2006/picture">
+                <pic:pic xmlns:pic="http://schemas.openxmlformats.org/drawingml/2006/picture">
+                  <pic:nvPicPr>
+                    <pic:cNvPr id="1" name=""/>
+                    <pic:cNvPicPr/>
+                  </pic:nvPicPr>
+                  <pic:blipFill>
+                    <a:blip r:embed="rId26"/>
+                    <a:stretch>
+                      <a:fillRect/>
+                    </a:stretch>
+                  </pic:blipFill>
+                  <pic:spPr>
+                    <a:xfrm>
+                      <a:off x="0" y="0"/>
+                      <a:ext cx="5760720" cy="1171575"/>
+                    </a:xfrm>
+                    <a:prstGeom prst="rect">
+                      <a:avLst/>
+                    </a:prstGeom>
+                  </pic:spPr>
+                </pic:pic>
+              </a:graphicData>
+            </a:graphic>
+          </wp:inline>
+        </w:drawing>
+      </w:r>
+    </w:p>
+    <w:p/>
+    <w:p/>
+    <w:p>
+      <w:pPr>
+        <w:pStyle w:val="Titre3"/>
+        <w:keepNext/>
+        <w:keepLines/>
+        <w:suppressLineNumbers/>
+        <w:suppressAutoHyphens/>
+      </w:pPr>
+      <w:proofErr w:type="spellStart"/>
+      <w:r>
+        <w:lastRenderedPageBreak/>
+        <w:t>Tracker</w:t>
+      </w:r>
+      <w:proofErr w:type="spellEnd"/>
+      <w:r>
+        <w:t> </w:t>
+      </w:r>
+      <w:proofErr w:type="gramStart"/>
+      <w:r>
+        <w:t>: .</w:t>
+      </w:r>
+      <w:proofErr w:type="spellStart"/>
+      <w:r>
+        <w:t>project</w:t>
+      </w:r>
+      <w:proofErr w:type="spellEnd"/>
+      <w:proofErr w:type="gramEnd"/>
+    </w:p>
+    <w:p>
+      <w:pPr>
+        <w:keepNext/>
+        <w:keepLines/>
+        <w:suppressLineNumbers/>
+        <w:suppressAutoHyphens/>
+      </w:pPr>
+    </w:p>
+    <w:p>
+      <w:pPr>
+        <w:keepNext/>
+        <w:keepLines/>
+        <w:suppressLineNumbers/>
+        <w:suppressAutoHyphens/>
+      </w:pPr>
+      <w:r>
+        <w:rPr>
+          <w:noProof/>
+          <w:lang w:eastAsia="fr-FR"/>
+        </w:rPr>
+        <w:drawing>
+          <wp:inline distT="0" distB="0" distL="0" distR="0" wp14:anchorId="26501382" wp14:editId="2EF9ECAC">
+            <wp:extent cx="5760720" cy="5880100"/>
+            <wp:effectExtent l="0" t="0" r="0" b="6350"/>
+            <wp:docPr id="21" name="Image 21"/>
+            <wp:cNvGraphicFramePr>
+              <a:graphicFrameLocks xmlns:a="http://schemas.openxmlformats.org/drawingml/2006/main" noChangeAspect="1"/>
+            </wp:cNvGraphicFramePr>
+            <a:graphic xmlns:a="http://schemas.openxmlformats.org/drawingml/2006/main">
+              <a:graphicData uri="http://schemas.openxmlformats.org/drawingml/2006/picture">
+                <pic:pic xmlns:pic="http://schemas.openxmlformats.org/drawingml/2006/picture">
+                  <pic:nvPicPr>
+                    <pic:cNvPr id="1" name=""/>
+                    <pic:cNvPicPr/>
+                  </pic:nvPicPr>
+                  <pic:blipFill>
+                    <a:blip r:embed="rId27"/>
+                    <a:stretch>
+                      <a:fillRect/>
+                    </a:stretch>
+                  </pic:blipFill>
+                  <pic:spPr>
+                    <a:xfrm>
+                      <a:off x="0" y="0"/>
+                      <a:ext cx="5760720" cy="5880100"/>
+                    </a:xfrm>
+                    <a:prstGeom prst="rect">
+                      <a:avLst/>
+                    </a:prstGeom>
+                  </pic:spPr>
+                </pic:pic>
+              </a:graphicData>
+            </a:graphic>
+          </wp:inline>
+        </w:drawing>
+      </w:r>
+    </w:p>
+    <w:p/>
+    <w:p/>
+    <w:p>
+      <w:pPr>
+        <w:pStyle w:val="Titre3"/>
+      </w:pPr>
+      <w:bookmarkStart w:id="0" w:name="_GoBack"/>
+      <w:proofErr w:type="spellStart"/>
+      <w:r>
+        <w:t>Tracker</w:t>
+      </w:r>
+      <w:proofErr w:type="spellEnd"/>
+      <w:r>
+        <w:t> : POM.xml</w:t>
+      </w:r>
+    </w:p>
+    <w:bookmarkEnd w:id="0"/>
+    <w:p/>
+    <w:p/>
+    <w:p/>
     <w:sectPr>
-      <w:footerReference w:type="default" r:id="rId22"/>
+      <w:footerReference w:type="default" r:id="rId28"/>
       <w:pgSz w:w="11906" w:h="16838"/>
       <w:pgMar w:top="1417" w:right="1417" w:bottom="1417" w:left="1417" w:header="708" w:footer="708" w:gutter="0"/>
       <w:cols w:space="708"/>
@@ -1447,7 +2038,7 @@
 </file>
 
 <file path=word/endnotes.xml><?xml version="1.0" encoding="utf-8"?>
-<w:endnotes xmlns:wpc="http://schemas.microsoft.com/office/word/2010/wordprocessingCanvas" xmlns:cx="http://schemas.microsoft.com/office/drawing/2014/chartex" xmlns:cx1="http://schemas.microsoft.com/office/drawing/2015/9/8/chartex" xmlns:cx2="http://schemas.microsoft.com/office/drawing/2015/10/21/chartex" xmlns:cx3="http://schemas.microsoft.com/office/drawing/2016/5/9/chartex" xmlns:cx4="http://schemas.microsoft.com/office/drawing/2016/5/10/chartex" xmlns:cx5="http://schemas.microsoft.com/office/drawing/2016/5/11/chartex" xmlns:cx6="http://schemas.microsoft.com/office/drawing/2016/5/12/chartex" xmlns:cx7="http://schemas.microsoft.com/office/drawing/2016/5/13/chartex" xmlns:cx8="http://schemas.microsoft.com/office/drawing/2016/5/14/chartex" xmlns:mc="http://schemas.openxmlformats.org/markup-compatibility/2006" xmlns:aink="http://schemas.microsoft.com/office/drawing/2016/ink" xmlns:am3d="http://schemas.microsoft.com/office/drawing/2017/model3d" xmlns:o="urn:schemas-microsoft-com:office:office" xmlns:r="http://schemas.openxmlformats.org/officeDocument/2006/relationships" xmlns:m="http://schemas.openxmlformats.org/officeDocument/2006/math" xmlns:v="urn:schemas-microsoft-com:vml" xmlns:wp14="http://schemas.microsoft.com/office/word/2010/wordprocessingDrawing" xmlns:wp="http://schemas.openxmlformats.org/drawingml/2006/wordprocessingDrawing" xmlns:w10="urn:schemas-microsoft-com:office:word" xmlns:w="http://schemas.openxmlformats.org/wordprocessingml/2006/main" xmlns:w14="http://schemas.microsoft.com/office/word/2010/wordml" xmlns:w15="http://schemas.microsoft.com/office/word/2012/wordml" xmlns:w16cid="http://schemas.microsoft.com/office/word/2016/wordml/cid" xmlns:w16se="http://schemas.microsoft.com/office/word/2015/wordml/symex" xmlns:wpg="http://schemas.microsoft.com/office/word/2010/wordprocessingGroup" xmlns:wpi="http://schemas.microsoft.com/office/word/2010/wordprocessingInk" xmlns:wne="http://schemas.microsoft.com/office/word/2006/wordml" xmlns:wps="http://schemas.microsoft.com/office/word/2010/wordprocessingShape" mc:Ignorable="w14 w15 w16se w16cid wp14">
+<w:endnotes xmlns:wpc="http://schemas.microsoft.com/office/word/2010/wordprocessingCanvas" xmlns:cx="http://schemas.microsoft.com/office/drawing/2014/chartex" xmlns:cx1="http://schemas.microsoft.com/office/drawing/2015/9/8/chartex" xmlns:mc="http://schemas.openxmlformats.org/markup-compatibility/2006" xmlns:o="urn:schemas-microsoft-com:office:office" xmlns:r="http://schemas.openxmlformats.org/officeDocument/2006/relationships" xmlns:m="http://schemas.openxmlformats.org/officeDocument/2006/math" xmlns:v="urn:schemas-microsoft-com:vml" xmlns:wp14="http://schemas.microsoft.com/office/word/2010/wordprocessingDrawing" xmlns:wp="http://schemas.openxmlformats.org/drawingml/2006/wordprocessingDrawing" xmlns:w10="urn:schemas-microsoft-com:office:word" xmlns:w="http://schemas.openxmlformats.org/wordprocessingml/2006/main" xmlns:w14="http://schemas.microsoft.com/office/word/2010/wordml" xmlns:w15="http://schemas.microsoft.com/office/word/2012/wordml" xmlns:w16se="http://schemas.microsoft.com/office/word/2015/wordml/symex" xmlns:wpg="http://schemas.microsoft.com/office/word/2010/wordprocessingGroup" xmlns:wpi="http://schemas.microsoft.com/office/word/2010/wordprocessingInk" xmlns:wne="http://schemas.microsoft.com/office/word/2006/wordml" xmlns:wps="http://schemas.microsoft.com/office/word/2010/wordprocessingShape" mc:Ignorable="w14 w15 w16se wp14">
   <w:endnote w:type="separator" w:id="-1">
     <w:p>
       <w:r>
@@ -1466,7 +2057,7 @@
 </file>
 
 <file path=word/footer1.xml><?xml version="1.0" encoding="utf-8"?>
-<w:ftr xmlns:wpc="http://schemas.microsoft.com/office/word/2010/wordprocessingCanvas" xmlns:cx="http://schemas.microsoft.com/office/drawing/2014/chartex" xmlns:cx1="http://schemas.microsoft.com/office/drawing/2015/9/8/chartex" xmlns:cx2="http://schemas.microsoft.com/office/drawing/2015/10/21/chartex" xmlns:cx3="http://schemas.microsoft.com/office/drawing/2016/5/9/chartex" xmlns:cx4="http://schemas.microsoft.com/office/drawing/2016/5/10/chartex" xmlns:cx5="http://schemas.microsoft.com/office/drawing/2016/5/11/chartex" xmlns:cx6="http://schemas.microsoft.com/office/drawing/2016/5/12/chartex" xmlns:cx7="http://schemas.microsoft.com/office/drawing/2016/5/13/chartex" xmlns:cx8="http://schemas.microsoft.com/office/drawing/2016/5/14/chartex" xmlns:mc="http://schemas.openxmlformats.org/markup-compatibility/2006" xmlns:aink="http://schemas.microsoft.com/office/drawing/2016/ink" xmlns:am3d="http://schemas.microsoft.com/office/drawing/2017/model3d" xmlns:o="urn:schemas-microsoft-com:office:office" xmlns:r="http://schemas.openxmlformats.org/officeDocument/2006/relationships" xmlns:m="http://schemas.openxmlformats.org/officeDocument/2006/math" xmlns:v="urn:schemas-microsoft-com:vml" xmlns:wp14="http://schemas.microsoft.com/office/word/2010/wordprocessingDrawing" xmlns:wp="http://schemas.openxmlformats.org/drawingml/2006/wordprocessingDrawing" xmlns:w10="urn:schemas-microsoft-com:office:word" xmlns:w="http://schemas.openxmlformats.org/wordprocessingml/2006/main" xmlns:w14="http://schemas.microsoft.com/office/word/2010/wordml" xmlns:w15="http://schemas.microsoft.com/office/word/2012/wordml" xmlns:w16cid="http://schemas.microsoft.com/office/word/2016/wordml/cid" xmlns:w16se="http://schemas.microsoft.com/office/word/2015/wordml/symex" xmlns:wpg="http://schemas.microsoft.com/office/word/2010/wordprocessingGroup" xmlns:wpi="http://schemas.microsoft.com/office/word/2010/wordprocessingInk" xmlns:wne="http://schemas.microsoft.com/office/word/2006/wordml" xmlns:wps="http://schemas.microsoft.com/office/word/2010/wordprocessingShape" mc:Ignorable="w14 w15 w16se w16cid wp14">
+<w:ftr xmlns:wpc="http://schemas.microsoft.com/office/word/2010/wordprocessingCanvas" xmlns:cx="http://schemas.microsoft.com/office/drawing/2014/chartex" xmlns:cx1="http://schemas.microsoft.com/office/drawing/2015/9/8/chartex" xmlns:mc="http://schemas.openxmlformats.org/markup-compatibility/2006" xmlns:o="urn:schemas-microsoft-com:office:office" xmlns:r="http://schemas.openxmlformats.org/officeDocument/2006/relationships" xmlns:m="http://schemas.openxmlformats.org/officeDocument/2006/math" xmlns:v="urn:schemas-microsoft-com:vml" xmlns:wp14="http://schemas.microsoft.com/office/word/2010/wordprocessingDrawing" xmlns:wp="http://schemas.openxmlformats.org/drawingml/2006/wordprocessingDrawing" xmlns:w10="urn:schemas-microsoft-com:office:word" xmlns:w="http://schemas.openxmlformats.org/wordprocessingml/2006/main" xmlns:w14="http://schemas.microsoft.com/office/word/2010/wordml" xmlns:w15="http://schemas.microsoft.com/office/word/2012/wordml" xmlns:w16se="http://schemas.microsoft.com/office/word/2015/wordml/symex" xmlns:wpg="http://schemas.microsoft.com/office/word/2010/wordprocessingGroup" xmlns:wpi="http://schemas.microsoft.com/office/word/2010/wordprocessingInk" xmlns:wne="http://schemas.microsoft.com/office/word/2006/wordml" xmlns:wps="http://schemas.microsoft.com/office/word/2010/wordprocessingShape" mc:Ignorable="w14 w15 w16se wp14">
   <w:p>
     <w:pPr>
       <w:pStyle w:val="Pieddepage"/>
@@ -1532,7 +2123,7 @@
             </wp:anchor>
           </w:drawing>
         </mc:Choice>
-        <mc:Fallback>
+        <mc:Fallback xmlns:w16cid="http://schemas.microsoft.com/office/word/2016/wordml/cid" xmlns:am3d="http://schemas.microsoft.com/office/drawing/2017/model3d" xmlns:aink="http://schemas.microsoft.com/office/drawing/2016/ink" xmlns:cx8="http://schemas.microsoft.com/office/drawing/2016/5/14/chartex" xmlns:cx7="http://schemas.microsoft.com/office/drawing/2016/5/13/chartex" xmlns:cx6="http://schemas.microsoft.com/office/drawing/2016/5/12/chartex" xmlns:cx5="http://schemas.microsoft.com/office/drawing/2016/5/11/chartex" xmlns:cx4="http://schemas.microsoft.com/office/drawing/2016/5/10/chartex" xmlns:cx3="http://schemas.microsoft.com/office/drawing/2016/5/9/chartex" xmlns:cx2="http://schemas.microsoft.com/office/drawing/2015/10/21/chartex">
           <w:pict>
             <v:line w14:anchorId="6BF1E0BA" id="Connecteur droit 1" o:spid="_x0000_s1026" style="position:absolute;z-index:251659264;visibility:visible;mso-wrap-style:square;mso-wrap-distance-left:9pt;mso-wrap-distance-top:0;mso-wrap-distance-right:9pt;mso-wrap-distance-bottom:0;mso-position-horizontal:absolute;mso-position-horizontal-relative:text;mso-position-vertical:absolute;mso-position-vertical-relative:text" from="1.15pt,3.8pt" to="484.15pt,3.8pt" o:gfxdata="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" strokecolor="#4579b8 [3044]"/>
           </w:pict>
@@ -1626,7 +2217,7 @@
         <w:sz w:val="12"/>
         <w:szCs w:val="12"/>
       </w:rPr>
-      <w:t>7</w:t>
+      <w:t>9</w:t>
     </w:r>
     <w:r>
       <w:rPr>
@@ -1669,7 +2260,7 @@
         <w:sz w:val="12"/>
         <w:szCs w:val="12"/>
       </w:rPr>
-      <w:t>7</w:t>
+      <w:t>10</w:t>
     </w:r>
     <w:r>
       <w:rPr>
@@ -1683,7 +2274,7 @@
 </file>
 
 <file path=word/footnotes.xml><?xml version="1.0" encoding="utf-8"?>
-<w:footnotes xmlns:wpc="http://schemas.microsoft.com/office/word/2010/wordprocessingCanvas" xmlns:cx="http://schemas.microsoft.com/office/drawing/2014/chartex" xmlns:cx1="http://schemas.microsoft.com/office/drawing/2015/9/8/chartex" xmlns:cx2="http://schemas.microsoft.com/office/drawing/2015/10/21/chartex" xmlns:cx3="http://schemas.microsoft.com/office/drawing/2016/5/9/chartex" xmlns:cx4="http://schemas.microsoft.com/office/drawing/2016/5/10/chartex" xmlns:cx5="http://schemas.microsoft.com/office/drawing/2016/5/11/chartex" xmlns:cx6="http://schemas.microsoft.com/office/drawing/2016/5/12/chartex" xmlns:cx7="http://schemas.microsoft.com/office/drawing/2016/5/13/chartex" xmlns:cx8="http://schemas.microsoft.com/office/drawing/2016/5/14/chartex" xmlns:mc="http://schemas.openxmlformats.org/markup-compatibility/2006" xmlns:aink="http://schemas.microsoft.com/office/drawing/2016/ink" xmlns:am3d="http://schemas.microsoft.com/office/drawing/2017/model3d" xmlns:o="urn:schemas-microsoft-com:office:office" xmlns:r="http://schemas.openxmlformats.org/officeDocument/2006/relationships" xmlns:m="http://schemas.openxmlformats.org/officeDocument/2006/math" xmlns:v="urn:schemas-microsoft-com:vml" xmlns:wp14="http://schemas.microsoft.com/office/word/2010/wordprocessingDrawing" xmlns:wp="http://schemas.openxmlformats.org/drawingml/2006/wordprocessingDrawing" xmlns:w10="urn:schemas-microsoft-com:office:word" xmlns:w="http://schemas.openxmlformats.org/wordprocessingml/2006/main" xmlns:w14="http://schemas.microsoft.com/office/word/2010/wordml" xmlns:w15="http://schemas.microsoft.com/office/word/2012/wordml" xmlns:w16cid="http://schemas.microsoft.com/office/word/2016/wordml/cid" xmlns:w16se="http://schemas.microsoft.com/office/word/2015/wordml/symex" xmlns:wpg="http://schemas.microsoft.com/office/word/2010/wordprocessingGroup" xmlns:wpi="http://schemas.microsoft.com/office/word/2010/wordprocessingInk" xmlns:wne="http://schemas.microsoft.com/office/word/2006/wordml" xmlns:wps="http://schemas.microsoft.com/office/word/2010/wordprocessingShape" mc:Ignorable="w14 w15 w16se w16cid wp14">
+<w:footnotes xmlns:wpc="http://schemas.microsoft.com/office/word/2010/wordprocessingCanvas" xmlns:cx="http://schemas.microsoft.com/office/drawing/2014/chartex" xmlns:cx1="http://schemas.microsoft.com/office/drawing/2015/9/8/chartex" xmlns:mc="http://schemas.openxmlformats.org/markup-compatibility/2006" xmlns:o="urn:schemas-microsoft-com:office:office" xmlns:r="http://schemas.openxmlformats.org/officeDocument/2006/relationships" xmlns:m="http://schemas.openxmlformats.org/officeDocument/2006/math" xmlns:v="urn:schemas-microsoft-com:vml" xmlns:wp14="http://schemas.microsoft.com/office/word/2010/wordprocessingDrawing" xmlns:wp="http://schemas.openxmlformats.org/drawingml/2006/wordprocessingDrawing" xmlns:w10="urn:schemas-microsoft-com:office:word" xmlns:w="http://schemas.openxmlformats.org/wordprocessingml/2006/main" xmlns:w14="http://schemas.microsoft.com/office/word/2010/wordml" xmlns:w15="http://schemas.microsoft.com/office/word/2012/wordml" xmlns:w16se="http://schemas.microsoft.com/office/word/2015/wordml/symex" xmlns:wpg="http://schemas.microsoft.com/office/word/2010/wordprocessingGroup" xmlns:wpi="http://schemas.microsoft.com/office/word/2010/wordprocessingInk" xmlns:wne="http://schemas.microsoft.com/office/word/2006/wordml" xmlns:wps="http://schemas.microsoft.com/office/word/2010/wordprocessingShape" mc:Ignorable="w14 w15 w16se wp14">
   <w:footnote w:type="separator" w:id="-1">
     <w:p>
       <w:r>
@@ -1702,7 +2293,7 @@
 </file>
 
 <file path=word/numbering.xml><?xml version="1.0" encoding="utf-8"?>
-<w:numbering xmlns:wpc="http://schemas.microsoft.com/office/word/2010/wordprocessingCanvas" xmlns:cx="http://schemas.microsoft.com/office/drawing/2014/chartex" xmlns:cx1="http://schemas.microsoft.com/office/drawing/2015/9/8/chartex" xmlns:cx2="http://schemas.microsoft.com/office/drawing/2015/10/21/chartex" xmlns:cx3="http://schemas.microsoft.com/office/drawing/2016/5/9/chartex" xmlns:cx4="http://schemas.microsoft.com/office/drawing/2016/5/10/chartex" xmlns:cx5="http://schemas.microsoft.com/office/drawing/2016/5/11/chartex" xmlns:cx6="http://schemas.microsoft.com/office/drawing/2016/5/12/chartex" xmlns:cx7="http://schemas.microsoft.com/office/drawing/2016/5/13/chartex" xmlns:cx8="http://schemas.microsoft.com/office/drawing/2016/5/14/chartex" xmlns:mc="http://schemas.openxmlformats.org/markup-compatibility/2006" xmlns:aink="http://schemas.microsoft.com/office/drawing/2016/ink" xmlns:am3d="http://schemas.microsoft.com/office/drawing/2017/model3d" xmlns:o="urn:schemas-microsoft-com:office:office" xmlns:r="http://schemas.openxmlformats.org/officeDocument/2006/relationships" xmlns:m="http://schemas.openxmlformats.org/officeDocument/2006/math" xmlns:v="urn:schemas-microsoft-com:vml" xmlns:wp14="http://schemas.microsoft.com/office/word/2010/wordprocessingDrawing" xmlns:wp="http://schemas.openxmlformats.org/drawingml/2006/wordprocessingDrawing" xmlns:w10="urn:schemas-microsoft-com:office:word" xmlns:w="http://schemas.openxmlformats.org/wordprocessingml/2006/main" xmlns:w14="http://schemas.microsoft.com/office/word/2010/wordml" xmlns:w15="http://schemas.microsoft.com/office/word/2012/wordml" xmlns:w16cid="http://schemas.microsoft.com/office/word/2016/wordml/cid" xmlns:w16se="http://schemas.microsoft.com/office/word/2015/wordml/symex" xmlns:wpg="http://schemas.microsoft.com/office/word/2010/wordprocessingGroup" xmlns:wpi="http://schemas.microsoft.com/office/word/2010/wordprocessingInk" xmlns:wne="http://schemas.microsoft.com/office/word/2006/wordml" xmlns:wps="http://schemas.microsoft.com/office/word/2010/wordprocessingShape" mc:Ignorable="w14 w15 w16se w16cid wp14">
+<w:numbering xmlns:wpc="http://schemas.microsoft.com/office/word/2010/wordprocessingCanvas" xmlns:cx="http://schemas.microsoft.com/office/drawing/2014/chartex" xmlns:cx1="http://schemas.microsoft.com/office/drawing/2015/9/8/chartex" xmlns:mc="http://schemas.openxmlformats.org/markup-compatibility/2006" xmlns:o="urn:schemas-microsoft-com:office:office" xmlns:r="http://schemas.openxmlformats.org/officeDocument/2006/relationships" xmlns:m="http://schemas.openxmlformats.org/officeDocument/2006/math" xmlns:v="urn:schemas-microsoft-com:vml" xmlns:wp14="http://schemas.microsoft.com/office/word/2010/wordprocessingDrawing" xmlns:wp="http://schemas.openxmlformats.org/drawingml/2006/wordprocessingDrawing" xmlns:w10="urn:schemas-microsoft-com:office:word" xmlns:w="http://schemas.openxmlformats.org/wordprocessingml/2006/main" xmlns:w14="http://schemas.microsoft.com/office/word/2010/wordml" xmlns:w15="http://schemas.microsoft.com/office/word/2012/wordml" xmlns:w16se="http://schemas.microsoft.com/office/word/2015/wordml/symex" xmlns:wpg="http://schemas.microsoft.com/office/word/2010/wordprocessingGroup" xmlns:wpi="http://schemas.microsoft.com/office/word/2010/wordprocessingInk" xmlns:wne="http://schemas.microsoft.com/office/word/2006/wordml" xmlns:wps="http://schemas.microsoft.com/office/word/2010/wordprocessingShape" mc:Ignorable="w14 w15 w16se wp14">
   <w:abstractNum w:abstractNumId="0" w15:restartNumberingAfterBreak="0">
     <w:nsid w:val="00000011"/>
     <w:multiLevelType w:val="multilevel"/>
@@ -2166,7 +2757,6 @@
     <w:lvl w:ilvl="1">
       <w:start w:val="1"/>
       <w:numFmt w:val="decimal"/>
-      <w:pStyle w:val="Titre2"/>
       <w:lvlText w:val="%1.%2"/>
       <w:lvlJc w:val="left"/>
       <w:pPr>
@@ -2293,6 +2883,92 @@
     </w:lvl>
   </w:abstractNum>
   <w:abstractNum w:abstractNumId="5" w15:restartNumberingAfterBreak="0">
+    <w:nsid w:val="3F5B4F03"/>
+    <w:multiLevelType w:val="multilevel"/>
+    <w:tmpl w:val="040C001D"/>
+    <w:lvl w:ilvl="0">
+      <w:start w:val="1"/>
+      <w:numFmt w:val="decimal"/>
+      <w:lvlText w:val="%1)"/>
+      <w:lvlJc w:val="left"/>
+      <w:pPr>
+        <w:ind w:left="360" w:hanging="360"/>
+      </w:pPr>
+    </w:lvl>
+    <w:lvl w:ilvl="1">
+      <w:start w:val="1"/>
+      <w:numFmt w:val="lowerLetter"/>
+      <w:lvlText w:val="%2)"/>
+      <w:lvlJc w:val="left"/>
+      <w:pPr>
+        <w:ind w:left="720" w:hanging="360"/>
+      </w:pPr>
+    </w:lvl>
+    <w:lvl w:ilvl="2">
+      <w:start w:val="1"/>
+      <w:numFmt w:val="lowerRoman"/>
+      <w:lvlText w:val="%3)"/>
+      <w:lvlJc w:val="left"/>
+      <w:pPr>
+        <w:ind w:left="1080" w:hanging="360"/>
+      </w:pPr>
+    </w:lvl>
+    <w:lvl w:ilvl="3">
+      <w:start w:val="1"/>
+      <w:numFmt w:val="decimal"/>
+      <w:lvlText w:val="(%4)"/>
+      <w:lvlJc w:val="left"/>
+      <w:pPr>
+        <w:ind w:left="1440" w:hanging="360"/>
+      </w:pPr>
+    </w:lvl>
+    <w:lvl w:ilvl="4">
+      <w:start w:val="1"/>
+      <w:numFmt w:val="lowerLetter"/>
+      <w:lvlText w:val="(%5)"/>
+      <w:lvlJc w:val="left"/>
+      <w:pPr>
+        <w:ind w:left="1800" w:hanging="360"/>
+      </w:pPr>
+    </w:lvl>
+    <w:lvl w:ilvl="5">
+      <w:start w:val="1"/>
+      <w:numFmt w:val="lowerRoman"/>
+      <w:lvlText w:val="(%6)"/>
+      <w:lvlJc w:val="left"/>
+      <w:pPr>
+        <w:ind w:left="2160" w:hanging="360"/>
+      </w:pPr>
+    </w:lvl>
+    <w:lvl w:ilvl="6">
+      <w:start w:val="1"/>
+      <w:numFmt w:val="decimal"/>
+      <w:lvlText w:val="%7."/>
+      <w:lvlJc w:val="left"/>
+      <w:pPr>
+        <w:ind w:left="2520" w:hanging="360"/>
+      </w:pPr>
+    </w:lvl>
+    <w:lvl w:ilvl="7">
+      <w:start w:val="1"/>
+      <w:numFmt w:val="lowerLetter"/>
+      <w:lvlText w:val="%8."/>
+      <w:lvlJc w:val="left"/>
+      <w:pPr>
+        <w:ind w:left="2880" w:hanging="360"/>
+      </w:pPr>
+    </w:lvl>
+    <w:lvl w:ilvl="8">
+      <w:start w:val="1"/>
+      <w:numFmt w:val="lowerRoman"/>
+      <w:lvlText w:val="%9."/>
+      <w:lvlJc w:val="left"/>
+      <w:pPr>
+        <w:ind w:left="3240" w:hanging="360"/>
+      </w:pPr>
+    </w:lvl>
+  </w:abstractNum>
+  <w:abstractNum w:abstractNumId="6" w15:restartNumberingAfterBreak="0">
     <w:nsid w:val="4DA5067A"/>
     <w:multiLevelType w:val="hybridMultilevel"/>
     <w:tmpl w:val="4E6E40A8"/>
@@ -2405,7 +3081,7 @@
       </w:rPr>
     </w:lvl>
   </w:abstractNum>
-  <w:abstractNum w:abstractNumId="6" w15:restartNumberingAfterBreak="0">
+  <w:abstractNum w:abstractNumId="7" w15:restartNumberingAfterBreak="0">
     <w:nsid w:val="52D87C2A"/>
     <w:multiLevelType w:val="hybridMultilevel"/>
     <w:tmpl w:val="74A0B172"/>
@@ -2498,7 +3174,7 @@
       </w:pPr>
     </w:lvl>
   </w:abstractNum>
-  <w:abstractNum w:abstractNumId="7" w15:restartNumberingAfterBreak="0">
+  <w:abstractNum w:abstractNumId="8" w15:restartNumberingAfterBreak="0">
     <w:nsid w:val="6119518B"/>
     <w:multiLevelType w:val="multilevel"/>
     <w:tmpl w:val="B862FC78"/>
@@ -2640,7 +3316,7 @@
       </w:rPr>
     </w:lvl>
   </w:abstractNum>
-  <w:abstractNum w:abstractNumId="8" w15:restartNumberingAfterBreak="0">
+  <w:abstractNum w:abstractNumId="9" w15:restartNumberingAfterBreak="0">
     <w:nsid w:val="789C3FE4"/>
     <w:multiLevelType w:val="hybridMultilevel"/>
     <w:tmpl w:val="FFF04C5E"/>
@@ -2737,7 +3413,7 @@
     <w:abstractNumId w:val="4"/>
   </w:num>
   <w:num w:numId="2">
-    <w:abstractNumId w:val="7"/>
+    <w:abstractNumId w:val="8"/>
   </w:num>
   <w:num w:numId="3">
     <w:abstractNumId w:val="3"/>
@@ -2782,10 +3458,10 @@
     <w:abstractNumId w:val="4"/>
   </w:num>
   <w:num w:numId="17">
-    <w:abstractNumId w:val="7"/>
+    <w:abstractNumId w:val="8"/>
   </w:num>
   <w:num w:numId="18">
-    <w:abstractNumId w:val="7"/>
+    <w:abstractNumId w:val="8"/>
   </w:num>
   <w:num w:numId="19">
     <w:abstractNumId w:val="3"/>
@@ -3215,10 +3891,10 @@
     </w:lvlOverride>
   </w:num>
   <w:num w:numId="23">
-    <w:abstractNumId w:val="8"/>
+    <w:abstractNumId w:val="9"/>
   </w:num>
   <w:num w:numId="24">
-    <w:abstractNumId w:val="6"/>
+    <w:abstractNumId w:val="7"/>
   </w:num>
   <w:num w:numId="25">
     <w:abstractNumId w:val="0"/>
@@ -3355,10 +4031,10 @@
     <w:abstractNumId w:val="4"/>
   </w:num>
   <w:num w:numId="34">
-    <w:abstractNumId w:val="7"/>
+    <w:abstractNumId w:val="8"/>
   </w:num>
   <w:num w:numId="35">
-    <w:abstractNumId w:val="7"/>
+    <w:abstractNumId w:val="8"/>
   </w:num>
   <w:num w:numId="36">
     <w:abstractNumId w:val="3"/>
@@ -3370,6 +4046,9 @@
     <w:abstractNumId w:val="2"/>
   </w:num>
   <w:num w:numId="39">
+    <w:abstractNumId w:val="6"/>
+  </w:num>
+  <w:num w:numId="40">
     <w:abstractNumId w:val="5"/>
   </w:num>
   <w:numIdMacAtCleanup w:val="3"/>
@@ -3377,7 +4056,7 @@
 </file>
 
 <file path=word/styles.xml><?xml version="1.0" encoding="utf-8"?>
-<w:styles xmlns:mc="http://schemas.openxmlformats.org/markup-compatibility/2006" xmlns:r="http://schemas.openxmlformats.org/officeDocument/2006/relationships" xmlns:w="http://schemas.openxmlformats.org/wordprocessingml/2006/main" xmlns:w14="http://schemas.microsoft.com/office/word/2010/wordml" xmlns:w15="http://schemas.microsoft.com/office/word/2012/wordml" xmlns:w16cid="http://schemas.microsoft.com/office/word/2016/wordml/cid" xmlns:w16se="http://schemas.microsoft.com/office/word/2015/wordml/symex" mc:Ignorable="w14 w15 w16se w16cid">
+<w:styles xmlns:mc="http://schemas.openxmlformats.org/markup-compatibility/2006" xmlns:r="http://schemas.openxmlformats.org/officeDocument/2006/relationships" xmlns:w="http://schemas.openxmlformats.org/wordprocessingml/2006/main" xmlns:w14="http://schemas.microsoft.com/office/word/2010/wordml" xmlns:w15="http://schemas.microsoft.com/office/word/2012/wordml" xmlns:w16se="http://schemas.microsoft.com/office/word/2015/wordml/symex" mc:Ignorable="w14 w15 w16se">
   <w:docDefaults>
     <w:rPrDefault>
       <w:rPr>
@@ -3395,7 +4074,7 @@
       </w:pPr>
     </w:pPrDefault>
   </w:docDefaults>
-  <w:latentStyles w:defLockedState="0" w:defUIPriority="99" w:defSemiHidden="0" w:defUnhideWhenUsed="0" w:defQFormat="0" w:count="375">
+  <w:latentStyles w:defLockedState="0" w:defUIPriority="99" w:defSemiHidden="0" w:defUnhideWhenUsed="0" w:defQFormat="0" w:count="371">
     <w:lsdException w:name="Normal" w:uiPriority="0" w:qFormat="1"/>
     <w:lsdException w:name="heading 1" w:uiPriority="0" w:qFormat="1"/>
     <w:lsdException w:name="heading 2" w:semiHidden="1" w:uiPriority="0" w:unhideWhenUsed="1" w:qFormat="1"/>
@@ -3767,10 +4446,6 @@
     <w:lsdException w:name="List Table 5 Dark Accent 6" w:uiPriority="50"/>
     <w:lsdException w:name="List Table 6 Colorful Accent 6" w:uiPriority="51"/>
     <w:lsdException w:name="List Table 7 Colorful Accent 6" w:uiPriority="52"/>
-    <w:lsdException w:name="Mention" w:semiHidden="1" w:unhideWhenUsed="1"/>
-    <w:lsdException w:name="Smart Hyperlink" w:semiHidden="1" w:unhideWhenUsed="1"/>
-    <w:lsdException w:name="Hashtag" w:semiHidden="1" w:unhideWhenUsed="1"/>
-    <w:lsdException w:name="Unresolved Mention" w:semiHidden="1" w:unhideWhenUsed="1"/>
   </w:latentStyles>
   <w:style w:type="paragraph" w:default="1" w:styleId="Normal">
     <w:name w:val="Normal"/>
@@ -3824,16 +4499,13 @@
     <w:link w:val="Titre2Car"/>
     <w:autoRedefine/>
     <w:qFormat/>
-    <w:rsid w:val="00C666A8"/>
+    <w:rsid w:val="001F60CC"/>
     <w:pPr>
-      <w:numPr>
-        <w:ilvl w:val="1"/>
-        <w:numId w:val="27"/>
-      </w:numPr>
       <w:pBdr>
         <w:top w:val="single" w:sz="2" w:space="1" w:color="363A90"/>
       </w:pBdr>
       <w:spacing w:before="260" w:after="280" w:line="240" w:lineRule="auto"/>
+      <w:ind w:left="567"/>
       <w:jc w:val="left"/>
       <w:outlineLvl w:val="1"/>
     </w:pPr>
@@ -4058,7 +4730,7 @@
     <w:name w:val="Titre 2 Car"/>
     <w:basedOn w:val="Policepardfaut"/>
     <w:link w:val="Titre2"/>
-    <w:rsid w:val="00C666A8"/>
+    <w:rsid w:val="001F60CC"/>
     <w:rPr>
       <w:rFonts w:ascii="Arial Narrow" w:hAnsi="Arial Narrow"/>
       <w:b/>
@@ -4664,7 +5336,7 @@
       <w:szCs w:val="28"/>
     </w:rPr>
   </w:style>
-  <w:style w:type="character" w:styleId="Mentionnonrsolue">
+  <w:style w:type="character" w:customStyle="1" w:styleId="UnresolvedMention">
     <w:name w:val="Unresolved Mention"/>
     <w:basedOn w:val="Policepardfaut"/>
     <w:uiPriority w:val="99"/>

</xml_diff>

<commit_message>
COMMIT_BUREAU_DANIEL_LEVY après ajout .settings
</commit_message>
<xml_diff>
--- a/configuration_de_developpement/Configuration de développement/Configuration de Développement de TraficWeb.docx
+++ b/configuration_de_developpement/Configuration de développement/Configuration de Développement de TraficWeb.docx
@@ -45,6 +45,10 @@
     <w:p>
       <w:pPr>
         <w:pStyle w:val="Titre2"/>
+        <w:keepNext/>
+        <w:keepLines/>
+        <w:suppressLineNumbers/>
+        <w:suppressAutoHyphens/>
       </w:pPr>
       <w:r>
         <w:t>Système d'E</w:t>
@@ -165,22 +169,26 @@
     <w:p>
       <w:pPr>
         <w:pStyle w:val="Titre2"/>
-      </w:pPr>
-      <w:proofErr w:type="gramStart"/>
-      <w:r>
+        <w:keepNext/>
+        <w:keepLines/>
+        <w:suppressLineNumbers/>
+        <w:suppressAutoHyphens/>
+        <w:rPr>
+          <w:lang w:val="fr-FR"/>
+        </w:rPr>
+      </w:pPr>
+      <w:r>
+        <w:rPr>
+          <w:lang w:val="fr-FR"/>
+        </w:rPr>
+        <w:lastRenderedPageBreak/>
         <w:t>Java :</w:t>
       </w:r>
-      <w:proofErr w:type="gramEnd"/>
-      <w:r>
-        <w:t xml:space="preserve"> Java 1.8 (</w:t>
-      </w:r>
-      <w:proofErr w:type="spellStart"/>
-      <w:r>
-        <w:t>jdk</w:t>
-      </w:r>
-      <w:proofErr w:type="spellEnd"/>
-      <w:r>
-        <w:t xml:space="preserve"> 1.8.0_144 le 28/07/2017)</w:t>
+      <w:r>
+        <w:rPr>
+          <w:lang w:val="fr-FR"/>
+        </w:rPr>
+        <w:t xml:space="preserve"> Java 1.8 (jdk 1.8.0_144 le 28/07/2017)</w:t>
       </w:r>
     </w:p>
     <w:p>
@@ -281,6 +289,10 @@
     <w:p>
       <w:pPr>
         <w:pStyle w:val="Titre2"/>
+        <w:keepNext/>
+        <w:keepLines/>
+        <w:suppressLineNumbers/>
+        <w:suppressAutoHyphens/>
       </w:pPr>
       <w:proofErr w:type="gramStart"/>
       <w:r>
@@ -380,8 +392,13 @@
     <w:p>
       <w:pPr>
         <w:pStyle w:val="Titre2"/>
-      </w:pPr>
-      <w:r>
+        <w:keepNext/>
+        <w:keepLines/>
+        <w:suppressLineNumbers/>
+        <w:suppressAutoHyphens/>
+      </w:pPr>
+      <w:r>
+        <w:lastRenderedPageBreak/>
         <w:t xml:space="preserve">Vérificateurs de </w:t>
       </w:r>
       <w:proofErr w:type="gramStart"/>
@@ -390,8 +407,22 @@
       </w:r>
       <w:proofErr w:type="gramEnd"/>
     </w:p>
-    <w:p/>
-    <w:p/>
+    <w:p>
+      <w:pPr>
+        <w:keepNext/>
+        <w:keepLines/>
+        <w:suppressLineNumbers/>
+        <w:suppressAutoHyphens/>
+      </w:pPr>
+    </w:p>
+    <w:p>
+      <w:pPr>
+        <w:keepNext/>
+        <w:keepLines/>
+        <w:suppressLineNumbers/>
+        <w:suppressAutoHyphens/>
+      </w:pPr>
+    </w:p>
     <w:p>
       <w:pPr>
         <w:pStyle w:val="Titre3"/>
@@ -402,7 +433,6 @@
       </w:pPr>
       <w:proofErr w:type="spellStart"/>
       <w:r>
-        <w:lastRenderedPageBreak/>
         <w:t>CkeckS</w:t>
       </w:r>
       <w:r>
@@ -651,6 +681,10 @@
     <w:p>
       <w:pPr>
         <w:pStyle w:val="Titre4"/>
+        <w:keepNext/>
+        <w:keepLines/>
+        <w:suppressLineNumbers/>
+        <w:suppressAutoHyphens/>
       </w:pPr>
       <w:r>
         <w:t xml:space="preserve">Règles par défaut de </w:t>
@@ -664,14 +698,26 @@
         <w:t>:</w:t>
       </w:r>
     </w:p>
-    <w:p/>
-    <w:p>
+    <w:p>
+      <w:pPr>
+        <w:keepNext/>
+        <w:keepLines/>
+        <w:suppressLineNumbers/>
+        <w:suppressAutoHyphens/>
+      </w:pPr>
+    </w:p>
+    <w:p>
+      <w:pPr>
+        <w:keepNext/>
+        <w:keepLines/>
+        <w:suppressLineNumbers/>
+        <w:suppressAutoHyphens/>
+      </w:pPr>
       <w:r>
         <w:rPr>
           <w:noProof/>
           <w:lang w:eastAsia="fr-FR"/>
         </w:rPr>
-        <w:lastRenderedPageBreak/>
         <w:drawing>
           <wp:inline distT="0" distB="0" distL="0" distR="0" wp14:anchorId="6D976C4B" wp14:editId="32FEC928">
             <wp:extent cx="5760720" cy="2657475"/>
@@ -720,6 +766,7 @@
         <w:suppressAutoHyphens/>
       </w:pPr>
       <w:r>
+        <w:lastRenderedPageBreak/>
         <w:t>PMD</w:t>
       </w:r>
       <w:r>
@@ -1004,6 +1051,7 @@
         <w:suppressAutoHyphens/>
       </w:pPr>
       <w:r>
+        <w:lastRenderedPageBreak/>
         <w:t>Configuration des règles de PMD :</w:t>
       </w:r>
     </w:p>
@@ -1240,7 +1288,7 @@
               </wp:anchor>
             </w:drawing>
           </mc:Choice>
-          <mc:Fallback xmlns:w16cid="http://schemas.microsoft.com/office/word/2016/wordml/cid" xmlns:am3d="http://schemas.microsoft.com/office/drawing/2017/model3d" xmlns:aink="http://schemas.microsoft.com/office/drawing/2016/ink" xmlns:cx8="http://schemas.microsoft.com/office/drawing/2016/5/14/chartex" xmlns:cx7="http://schemas.microsoft.com/office/drawing/2016/5/13/chartex" xmlns:cx6="http://schemas.microsoft.com/office/drawing/2016/5/12/chartex" xmlns:cx5="http://schemas.microsoft.com/office/drawing/2016/5/11/chartex" xmlns:cx4="http://schemas.microsoft.com/office/drawing/2016/5/10/chartex" xmlns:cx3="http://schemas.microsoft.com/office/drawing/2016/5/9/chartex" xmlns:cx2="http://schemas.microsoft.com/office/drawing/2015/10/21/chartex">
+          <mc:Fallback xmlns:cx2="http://schemas.microsoft.com/office/drawing/2015/10/21/chartex" xmlns:cx3="http://schemas.microsoft.com/office/drawing/2016/5/9/chartex" xmlns:cx4="http://schemas.microsoft.com/office/drawing/2016/5/10/chartex" xmlns:cx5="http://schemas.microsoft.com/office/drawing/2016/5/11/chartex" xmlns:cx6="http://schemas.microsoft.com/office/drawing/2016/5/12/chartex" xmlns:cx7="http://schemas.microsoft.com/office/drawing/2016/5/13/chartex" xmlns:cx8="http://schemas.microsoft.com/office/drawing/2016/5/14/chartex" xmlns:aink="http://schemas.microsoft.com/office/drawing/2016/ink" xmlns:am3d="http://schemas.microsoft.com/office/drawing/2017/model3d" xmlns:w16cid="http://schemas.microsoft.com/office/word/2016/wordml/cid">
             <w:pict>
               <v:shapetype w14:anchorId="1773647A" id="_x0000_t32" coordsize="21600,21600" o:spt="32" o:oned="t" path="m,l21600,21600e" filled="f">
                 <v:path arrowok="t" fillok="f" o:connecttype="none"/>
@@ -1464,25 +1512,15 @@
     <w:p>
       <w:pPr>
         <w:pStyle w:val="Titre2"/>
-      </w:pPr>
-      <w:r>
-        <w:t xml:space="preserve">Fichiers d’Eclipse à </w:t>
-      </w:r>
-      <w:proofErr w:type="spellStart"/>
-      <w:r>
-        <w:t>tracker</w:t>
-      </w:r>
-      <w:proofErr w:type="spellEnd"/>
-      <w:r>
-        <w:t xml:space="preserve"> avec </w:t>
-      </w:r>
-      <w:proofErr w:type="spellStart"/>
-      <w:r>
-        <w:t>eGit</w:t>
-      </w:r>
-      <w:proofErr w:type="spellEnd"/>
-      <w:r>
-        <w:t>:</w:t>
+        <w:rPr>
+          <w:lang w:val="fr-FR"/>
+        </w:rPr>
+      </w:pPr>
+      <w:r>
+        <w:rPr>
+          <w:lang w:val="fr-FR"/>
+        </w:rPr>
+        <w:t>Fichiers d’Eclipse à tracker avec eGit:</w:t>
       </w:r>
     </w:p>
     <w:p/>
@@ -1497,9 +1535,8 @@
         <w:suppressLineNumbers/>
         <w:suppressAutoHyphens/>
       </w:pPr>
-      <w:r>
-        <w:t xml:space="preserve">Ne pas </w:t>
-      </w:r>
+      <w:bookmarkStart w:id="0" w:name="_GoBack"/>
+      <w:bookmarkEnd w:id="0"/>
       <w:proofErr w:type="spellStart"/>
       <w:r>
         <w:t>Tracker</w:t>
@@ -2012,7 +2049,6 @@
       <w:pPr>
         <w:pStyle w:val="Titre3"/>
       </w:pPr>
-      <w:bookmarkStart w:id="0" w:name="_GoBack"/>
       <w:proofErr w:type="spellStart"/>
       <w:r>
         <w:t>Tracker</w:t>
@@ -2022,7 +2058,6 @@
         <w:t> : POM.xml</w:t>
       </w:r>
     </w:p>
-    <w:bookmarkEnd w:id="0"/>
     <w:p/>
     <w:p/>
     <w:p/>
@@ -2123,7 +2158,7 @@
             </wp:anchor>
           </w:drawing>
         </mc:Choice>
-        <mc:Fallback xmlns:w16cid="http://schemas.microsoft.com/office/word/2016/wordml/cid" xmlns:am3d="http://schemas.microsoft.com/office/drawing/2017/model3d" xmlns:aink="http://schemas.microsoft.com/office/drawing/2016/ink" xmlns:cx8="http://schemas.microsoft.com/office/drawing/2016/5/14/chartex" xmlns:cx7="http://schemas.microsoft.com/office/drawing/2016/5/13/chartex" xmlns:cx6="http://schemas.microsoft.com/office/drawing/2016/5/12/chartex" xmlns:cx5="http://schemas.microsoft.com/office/drawing/2016/5/11/chartex" xmlns:cx4="http://schemas.microsoft.com/office/drawing/2016/5/10/chartex" xmlns:cx3="http://schemas.microsoft.com/office/drawing/2016/5/9/chartex" xmlns:cx2="http://schemas.microsoft.com/office/drawing/2015/10/21/chartex">
+        <mc:Fallback xmlns:cx2="http://schemas.microsoft.com/office/drawing/2015/10/21/chartex" xmlns:cx3="http://schemas.microsoft.com/office/drawing/2016/5/9/chartex" xmlns:cx4="http://schemas.microsoft.com/office/drawing/2016/5/10/chartex" xmlns:cx5="http://schemas.microsoft.com/office/drawing/2016/5/11/chartex" xmlns:cx6="http://schemas.microsoft.com/office/drawing/2016/5/12/chartex" xmlns:cx7="http://schemas.microsoft.com/office/drawing/2016/5/13/chartex" xmlns:cx8="http://schemas.microsoft.com/office/drawing/2016/5/14/chartex" xmlns:aink="http://schemas.microsoft.com/office/drawing/2016/ink" xmlns:am3d="http://schemas.microsoft.com/office/drawing/2017/model3d" xmlns:w16cid="http://schemas.microsoft.com/office/word/2016/wordml/cid">
           <w:pict>
             <v:line w14:anchorId="6BF1E0BA" id="Connecteur droit 1" o:spid="_x0000_s1026" style="position:absolute;z-index:251659264;visibility:visible;mso-wrap-style:square;mso-wrap-distance-left:9pt;mso-wrap-distance-top:0;mso-wrap-distance-right:9pt;mso-wrap-distance-bottom:0;mso-position-horizontal:absolute;mso-position-horizontal-relative:text;mso-position-vertical:absolute;mso-position-vertical-relative:text" from="1.15pt,3.8pt" to="484.15pt,3.8pt" o:gfxdata="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" strokecolor="#4579b8 [3044]"/>
           </w:pict>
@@ -2260,7 +2295,7 @@
         <w:sz w:val="12"/>
         <w:szCs w:val="12"/>
       </w:rPr>
-      <w:t>10</w:t>
+      <w:t>11</w:t>
     </w:r>
     <w:r>
       <w:rPr>

</xml_diff>

<commit_message>
COMMIT_BUREAU après modification du .docX
</commit_message>
<xml_diff>
--- a/configuration_de_developpement/Configuration de développement/Configuration de Développement de TraficWeb.docx
+++ b/configuration_de_developpement/Configuration de développement/Configuration de Développement de TraficWeb.docx
@@ -1288,7 +1288,7 @@
               </wp:anchor>
             </w:drawing>
           </mc:Choice>
-          <mc:Fallback xmlns:cx2="http://schemas.microsoft.com/office/drawing/2015/10/21/chartex" xmlns:cx3="http://schemas.microsoft.com/office/drawing/2016/5/9/chartex" xmlns:cx4="http://schemas.microsoft.com/office/drawing/2016/5/10/chartex" xmlns:cx5="http://schemas.microsoft.com/office/drawing/2016/5/11/chartex" xmlns:cx6="http://schemas.microsoft.com/office/drawing/2016/5/12/chartex" xmlns:cx7="http://schemas.microsoft.com/office/drawing/2016/5/13/chartex" xmlns:cx8="http://schemas.microsoft.com/office/drawing/2016/5/14/chartex" xmlns:aink="http://schemas.microsoft.com/office/drawing/2016/ink" xmlns:am3d="http://schemas.microsoft.com/office/drawing/2017/model3d" xmlns:w16cid="http://schemas.microsoft.com/office/word/2016/wordml/cid">
+          <mc:Fallback xmlns:w16cid="http://schemas.microsoft.com/office/word/2016/wordml/cid" xmlns:am3d="http://schemas.microsoft.com/office/drawing/2017/model3d" xmlns:aink="http://schemas.microsoft.com/office/drawing/2016/ink" xmlns:cx8="http://schemas.microsoft.com/office/drawing/2016/5/14/chartex" xmlns:cx7="http://schemas.microsoft.com/office/drawing/2016/5/13/chartex" xmlns:cx6="http://schemas.microsoft.com/office/drawing/2016/5/12/chartex" xmlns:cx5="http://schemas.microsoft.com/office/drawing/2016/5/11/chartex" xmlns:cx4="http://schemas.microsoft.com/office/drawing/2016/5/10/chartex" xmlns:cx3="http://schemas.microsoft.com/office/drawing/2016/5/9/chartex" xmlns:cx2="http://schemas.microsoft.com/office/drawing/2015/10/21/chartex">
             <w:pict>
               <v:shapetype w14:anchorId="1773647A" id="_x0000_t32" coordsize="21600,21600" o:spt="32" o:oned="t" path="m,l21600,21600e" filled="f">
                 <v:path arrowok="t" fillok="f" o:connecttype="none"/>
@@ -1535,8 +1535,6 @@
         <w:suppressLineNumbers/>
         <w:suppressAutoHyphens/>
       </w:pPr>
-      <w:bookmarkStart w:id="0" w:name="_GoBack"/>
-      <w:bookmarkEnd w:id="0"/>
       <w:proofErr w:type="spellStart"/>
       <w:r>
         <w:t>Tracker</w:t>
@@ -1831,10 +1829,10 @@
           <w:lang w:eastAsia="fr-FR"/>
         </w:rPr>
         <w:drawing>
-          <wp:inline distT="0" distB="0" distL="0" distR="0" wp14:anchorId="237707E0" wp14:editId="1CDAC38E">
-            <wp:extent cx="1314450" cy="771525"/>
-            <wp:effectExtent l="0" t="0" r="0" b="9525"/>
-            <wp:docPr id="19" name="Image 19"/>
+          <wp:inline distT="0" distB="0" distL="0" distR="0" wp14:anchorId="3377B44F" wp14:editId="7C7CD643">
+            <wp:extent cx="1190625" cy="590550"/>
+            <wp:effectExtent l="0" t="0" r="9525" b="0"/>
+            <wp:docPr id="22" name="Image 22"/>
             <wp:cNvGraphicFramePr>
               <a:graphicFrameLocks xmlns:a="http://schemas.openxmlformats.org/drawingml/2006/main" noChangeAspect="1"/>
             </wp:cNvGraphicFramePr>
@@ -1854,7 +1852,7 @@
                   <pic:spPr>
                     <a:xfrm>
                       <a:off x="0" y="0"/>
-                      <a:ext cx="1314450" cy="771525"/>
+                      <a:ext cx="1190625" cy="590550"/>
                     </a:xfrm>
                     <a:prstGeom prst="rect">
                       <a:avLst/>
@@ -1866,6 +1864,8 @@
           </wp:inline>
         </w:drawing>
       </w:r>
+      <w:bookmarkStart w:id="0" w:name="_GoBack"/>
+      <w:bookmarkEnd w:id="0"/>
     </w:p>
     <w:p/>
     <w:p/>
@@ -1878,6 +1878,7 @@
         <w:suppressAutoHyphens/>
       </w:pPr>
       <w:r>
+        <w:lastRenderedPageBreak/>
         <w:t xml:space="preserve">Ne pas </w:t>
       </w:r>
       <w:proofErr w:type="spellStart"/>
@@ -1968,7 +1969,6 @@
       </w:pPr>
       <w:proofErr w:type="spellStart"/>
       <w:r>
-        <w:lastRenderedPageBreak/>
         <w:t>Tracker</w:t>
       </w:r>
       <w:proofErr w:type="spellEnd"/>
@@ -2158,7 +2158,7 @@
             </wp:anchor>
           </w:drawing>
         </mc:Choice>
-        <mc:Fallback xmlns:cx2="http://schemas.microsoft.com/office/drawing/2015/10/21/chartex" xmlns:cx3="http://schemas.microsoft.com/office/drawing/2016/5/9/chartex" xmlns:cx4="http://schemas.microsoft.com/office/drawing/2016/5/10/chartex" xmlns:cx5="http://schemas.microsoft.com/office/drawing/2016/5/11/chartex" xmlns:cx6="http://schemas.microsoft.com/office/drawing/2016/5/12/chartex" xmlns:cx7="http://schemas.microsoft.com/office/drawing/2016/5/13/chartex" xmlns:cx8="http://schemas.microsoft.com/office/drawing/2016/5/14/chartex" xmlns:aink="http://schemas.microsoft.com/office/drawing/2016/ink" xmlns:am3d="http://schemas.microsoft.com/office/drawing/2017/model3d" xmlns:w16cid="http://schemas.microsoft.com/office/word/2016/wordml/cid">
+        <mc:Fallback xmlns:w16cid="http://schemas.microsoft.com/office/word/2016/wordml/cid" xmlns:am3d="http://schemas.microsoft.com/office/drawing/2017/model3d" xmlns:aink="http://schemas.microsoft.com/office/drawing/2016/ink" xmlns:cx8="http://schemas.microsoft.com/office/drawing/2016/5/14/chartex" xmlns:cx7="http://schemas.microsoft.com/office/drawing/2016/5/13/chartex" xmlns:cx6="http://schemas.microsoft.com/office/drawing/2016/5/12/chartex" xmlns:cx5="http://schemas.microsoft.com/office/drawing/2016/5/11/chartex" xmlns:cx4="http://schemas.microsoft.com/office/drawing/2016/5/10/chartex" xmlns:cx3="http://schemas.microsoft.com/office/drawing/2016/5/9/chartex" xmlns:cx2="http://schemas.microsoft.com/office/drawing/2015/10/21/chartex">
           <w:pict>
             <v:line w14:anchorId="6BF1E0BA" id="Connecteur droit 1" o:spid="_x0000_s1026" style="position:absolute;z-index:251659264;visibility:visible;mso-wrap-style:square;mso-wrap-distance-left:9pt;mso-wrap-distance-top:0;mso-wrap-distance-right:9pt;mso-wrap-distance-bottom:0;mso-position-horizontal:absolute;mso-position-horizontal-relative:text;mso-position-vertical:absolute;mso-position-vertical-relative:text" from="1.15pt,3.8pt" to="484.15pt,3.8pt" o:gfxdata="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" strokecolor="#4579b8 [3044]"/>
           </w:pict>
@@ -2252,7 +2252,7 @@
         <w:sz w:val="12"/>
         <w:szCs w:val="12"/>
       </w:rPr>
-      <w:t>9</w:t>
+      <w:t>11</w:t>
     </w:r>
     <w:r>
       <w:rPr>

</xml_diff>